<commit_message>
changes the fig 6 and 7 numbering. updates ack for xrootd project
</commit_message>
<xml_diff>
--- a/xrootd_redacted.docx
+++ b/xrootd_redacted.docx
@@ -12534,8 +12534,18 @@
                           <w:p>
                             <w:pPr>
                               <w:pStyle w:val="figurecaption"/>
+                              <w:numPr>
+                                <w:ilvl w:val="0"/>
+                                <w:numId w:val="0"/>
+                              </w:numPr>
                               <w:jc w:val="center"/>
                             </w:pPr>
+                            <w:r>
+                              <w:rPr>
+                                <w:noProof w:val="0"/>
+                              </w:rPr>
+                              <w:t xml:space="preserve">Fig. 7. </w:t>
+                            </w:r>
                             <w:r>
                               <w:rPr>
                                 <w:noProof w:val="0"/>
@@ -12619,8 +12629,18 @@
                     <w:p>
                       <w:pPr>
                         <w:pStyle w:val="figurecaption"/>
+                        <w:numPr>
+                          <w:ilvl w:val="0"/>
+                          <w:numId w:val="0"/>
+                        </w:numPr>
                         <w:jc w:val="center"/>
                       </w:pPr>
+                      <w:r>
+                        <w:rPr>
+                          <w:noProof w:val="0"/>
+                        </w:rPr>
+                        <w:t xml:space="preserve">Fig. 7. </w:t>
+                      </w:r>
                       <w:r>
                         <w:rPr>
                           <w:noProof w:val="0"/>
@@ -12743,8 +12763,18 @@
                           <w:p>
                             <w:pPr>
                               <w:pStyle w:val="figurecaption"/>
+                              <w:numPr>
+                                <w:ilvl w:val="0"/>
+                                <w:numId w:val="0"/>
+                              </w:numPr>
                               <w:jc w:val="center"/>
                             </w:pPr>
+                            <w:r>
+                              <w:rPr>
+                                <w:noProof w:val="0"/>
+                              </w:rPr>
+                              <w:t xml:space="preserve">Fig. 6. </w:t>
+                            </w:r>
                             <w:r>
                               <w:rPr>
                                 <w:noProof w:val="0"/>
@@ -12825,8 +12855,18 @@
                     <w:p>
                       <w:pPr>
                         <w:pStyle w:val="figurecaption"/>
+                        <w:numPr>
+                          <w:ilvl w:val="0"/>
+                          <w:numId w:val="0"/>
+                        </w:numPr>
                         <w:jc w:val="center"/>
                       </w:pPr>
+                      <w:r>
+                        <w:rPr>
+                          <w:noProof w:val="0"/>
+                        </w:rPr>
+                        <w:t xml:space="preserve">Fig. 6. </w:t>
+                      </w:r>
                       <w:r>
                         <w:rPr>
                           <w:noProof w:val="0"/>
@@ -13841,6 +13881,14 @@
                               </w:rPr>
                               <w:t>Implementation of the Erasure Coding plug-in with Declarative API</w:t>
                             </w:r>
+                            <w:r>
+                              <w:rPr>
+                                <w:color w:val="000000" w:themeColor="text1"/>
+                                <w:sz w:val="16"/>
+                                <w:szCs w:val="16"/>
+                              </w:rPr>
+                              <w:t>.</w:t>
+                            </w:r>
                           </w:p>
                         </w:txbxContent>
                       </wps:txbx>
@@ -14787,6 +14835,14 @@
                         </w:rPr>
                         <w:t>Implementation of the Erasure Coding plug-in with Declarative API</w:t>
                       </w:r>
+                      <w:r>
+                        <w:rPr>
+                          <w:color w:val="000000" w:themeColor="text1"/>
+                          <w:sz w:val="16"/>
+                          <w:szCs w:val="16"/>
+                        </w:rPr>
+                        <w:t>.</w:t>
+                      </w:r>
                     </w:p>
                   </w:txbxContent>
                 </v:textbox>
@@ -14885,7 +14941,7 @@
         <w:rPr>
           <w:lang w:val="en-US"/>
         </w:rPr>
-        <w:t xml:space="preserve">The first author is very grateful to the entire IT department from CERN, especially </w:t>
+        <w:t xml:space="preserve">The first author is very grateful to the IT department from CERN, especially </w:t>
       </w:r>
       <w:proofErr w:type="spellStart"/>
       <w:r>
@@ -14896,91 +14952,37 @@
         <w:rPr>
           <w:lang w:val="en-US"/>
         </w:rPr>
-        <w:t xml:space="preserve">, who had the time and patience for providing help whenever required and many clarifications throughout the collaboration. Special thanks also go to the Department of Computation Physics from </w:t>
-      </w:r>
-      <w:proofErr w:type="spellStart"/>
-      <w:r>
-        <w:rPr>
-          <w:lang w:val="en-US"/>
-        </w:rPr>
-        <w:t>Magurele</w:t>
-      </w:r>
-      <w:proofErr w:type="spellEnd"/>
-      <w:r>
-        <w:rPr>
-          <w:lang w:val="en-US"/>
-        </w:rPr>
-        <w:t xml:space="preserve"> (</w:t>
-      </w:r>
-      <w:proofErr w:type="gramStart"/>
-      <w:r>
-        <w:rPr>
-          <w:lang w:val="en-US"/>
-        </w:rPr>
-        <w:t>i.e.</w:t>
-      </w:r>
-      <w:proofErr w:type="gramEnd"/>
+        <w:t xml:space="preserve">, who had the time and patience for providing help whenever required and many clarifications throughout the collaboration. </w:t>
+      </w:r>
+      <w:r>
+        <w:rPr>
+          <w:lang w:val="en-US"/>
+        </w:rPr>
+        <w:t>Special thanks also go to the Department of</w:t>
+      </w:r>
       <w:r>
         <w:rPr>
           <w:lang w:val="en-US"/>
         </w:rPr>
         <w:t xml:space="preserve"> </w:t>
       </w:r>
-      <w:proofErr w:type="spellStart"/>
-      <w:r>
-        <w:rPr>
-          <w:lang w:val="en-US"/>
-        </w:rPr>
-        <w:t>Mihnea</w:t>
-      </w:r>
-      <w:proofErr w:type="spellEnd"/>
+      <w:r>
+        <w:rPr>
+          <w:lang w:val="en-US"/>
+        </w:rPr>
+        <w:t>Computation Physics and Information Technology (DFCTI) from IFIN-HH.</w:t>
+      </w:r>
       <w:r>
         <w:rPr>
           <w:lang w:val="en-US"/>
         </w:rPr>
         <w:t xml:space="preserve"> </w:t>
       </w:r>
-      <w:proofErr w:type="spellStart"/>
-      <w:r>
-        <w:rPr>
-          <w:lang w:val="en-US"/>
-        </w:rPr>
-        <w:t>Dulea</w:t>
-      </w:r>
-      <w:proofErr w:type="spellEnd"/>
-      <w:r>
-        <w:rPr>
-          <w:lang w:val="en-US"/>
-        </w:rPr>
-        <w:t xml:space="preserve"> – head of the department, and </w:t>
-      </w:r>
-      <w:proofErr w:type="spellStart"/>
-      <w:r>
-        <w:rPr>
-          <w:lang w:val="en-US"/>
-        </w:rPr>
-        <w:t>Ionut</w:t>
-      </w:r>
-      <w:proofErr w:type="spellEnd"/>
-      <w:r>
-        <w:rPr>
-          <w:lang w:val="en-US"/>
-        </w:rPr>
-        <w:t xml:space="preserve"> </w:t>
-      </w:r>
-      <w:proofErr w:type="spellStart"/>
-      <w:r>
-        <w:rPr>
-          <w:lang w:val="en-US"/>
-        </w:rPr>
-        <w:t>Vasile</w:t>
-      </w:r>
-      <w:proofErr w:type="spellEnd"/>
-      <w:r>
-        <w:rPr>
-          <w:lang w:val="en-US"/>
-        </w:rPr>
-        <w:t xml:space="preserve"> who provided the computational resources that were required). This work was possible through the CONDEGRID project. </w:t>
+      <w:r>
+        <w:rPr>
+          <w:lang w:val="en-US"/>
+        </w:rPr>
+        <w:t>This work was partly funded by the Ministry of Education and Research under the contract no. 7 / 2020 (PN3-5.2-CERN-RO).</w:t>
       </w:r>
     </w:p>
     <w:p>

</xml_diff>

<commit_message>
fixes the even-loop diagram
removs the client-server paradigm and keeps the buffers
</commit_message>
<xml_diff>
--- a/xrootd_redacted.docx
+++ b/xrootd_redacted.docx
@@ -2400,7 +2400,7 @@
         <mc:AlternateContent>
           <mc:Choice Requires="wps">
             <w:drawing>
-              <wp:anchor distT="0" distB="0" distL="114300" distR="114300" simplePos="0" relativeHeight="251715584" behindDoc="1" locked="0" layoutInCell="1" allowOverlap="1" wp14:anchorId="650A9D43" wp14:editId="3CA7AD72">
+              <wp:anchor distT="0" distB="0" distL="114300" distR="114300" simplePos="0" relativeHeight="251715584" behindDoc="1" locked="0" layoutInCell="1" allowOverlap="1" wp14:anchorId="650A9D43" wp14:editId="5479D515">
                 <wp:simplePos x="0" y="0"/>
                 <wp:positionH relativeFrom="margin">
                   <wp:posOffset>635</wp:posOffset>
@@ -2408,13 +2408,13 @@
                 <wp:positionV relativeFrom="paragraph">
                   <wp:posOffset>0</wp:posOffset>
                 </wp:positionV>
-                <wp:extent cx="6433185" cy="3616325"/>
-                <wp:effectExtent l="0" t="0" r="5715" b="3175"/>
+                <wp:extent cx="6433185" cy="3799205"/>
+                <wp:effectExtent l="0" t="0" r="5715" b="0"/>
                 <wp:wrapTight wrapText="bothSides">
                   <wp:wrapPolygon edited="0">
                     <wp:start x="0" y="0"/>
-                    <wp:lineTo x="0" y="21543"/>
-                    <wp:lineTo x="21577" y="21543"/>
+                    <wp:lineTo x="0" y="21517"/>
+                    <wp:lineTo x="21577" y="21517"/>
                     <wp:lineTo x="21577" y="0"/>
                     <wp:lineTo x="0" y="0"/>
                   </wp:wrapPolygon>
@@ -2432,7 +2432,7 @@
                       <wps:spPr bwMode="auto">
                         <a:xfrm>
                           <a:off x="0" y="0"/>
-                          <a:ext cx="6433185" cy="3616325"/>
+                          <a:ext cx="6433185" cy="3799205"/>
                         </a:xfrm>
                         <a:prstGeom prst="rect">
                           <a:avLst/>
@@ -2455,10 +2455,10 @@
                                 <w:noProof/>
                               </w:rPr>
                               <w:drawing>
-                                <wp:inline distT="0" distB="0" distL="0" distR="0" wp14:anchorId="365F2FC6" wp14:editId="486F9376">
-                                  <wp:extent cx="5354594" cy="3310598"/>
-                                  <wp:effectExtent l="0" t="0" r="5080" b="4445"/>
-                                  <wp:docPr id="10" name="Picture 10"/>
+                                <wp:inline distT="0" distB="0" distL="0" distR="0" wp14:anchorId="610949A6" wp14:editId="1B0D2D0C">
+                                  <wp:extent cx="6195060" cy="3515995"/>
+                                  <wp:effectExtent l="0" t="0" r="2540" b="1905"/>
+                                  <wp:docPr id="1" name="Picture 1"/>
                                   <wp:cNvGraphicFramePr>
                                     <a:graphicFrameLocks xmlns:a="http://schemas.openxmlformats.org/drawingml/2006/main" noChangeAspect="1"/>
                                   </wp:cNvGraphicFramePr>
@@ -2466,7 +2466,7 @@
                                     <a:graphicData uri="http://schemas.openxmlformats.org/drawingml/2006/picture">
                                       <pic:pic xmlns:pic="http://schemas.openxmlformats.org/drawingml/2006/picture">
                                         <pic:nvPicPr>
-                                          <pic:cNvPr id="10" name="Picture 10"/>
+                                          <pic:cNvPr id="1" name="Picture 1"/>
                                           <pic:cNvPicPr/>
                                         </pic:nvPicPr>
                                         <pic:blipFill>
@@ -2484,7 +2484,7 @@
                                         <pic:spPr>
                                           <a:xfrm>
                                             <a:off x="0" y="0"/>
-                                            <a:ext cx="5419132" cy="3350500"/>
+                                            <a:ext cx="6195060" cy="3515995"/>
                                           </a:xfrm>
                                           <a:prstGeom prst="rect">
                                             <a:avLst/>
@@ -2528,7 +2528,11 @@
           </mc:Choice>
           <mc:Fallback>
             <w:pict>
-              <v:shape w14:anchorId="650A9D43" id="_x0000_s1029" type="#_x0000_t202" style="position:absolute;left:0;text-align:left;margin-left:.05pt;margin-top:0;width:506.55pt;height:284.75pt;z-index:-251600896;visibility:visible;mso-wrap-style:square;mso-width-percent:0;mso-height-percent:0;mso-wrap-distance-left:9pt;mso-wrap-distance-top:0;mso-wrap-distance-right:9pt;mso-wrap-distance-bottom:0;mso-position-horizontal:absolute;mso-position-horizontal-relative:margin;mso-position-vertical:absolute;mso-position-vertical-relative:text;mso-width-percent:0;mso-height-percent:0;mso-width-relative:page;mso-height-relative:page;v-text-anchor:top" o:gfxdata="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" stroked="f">
+              <v:shapetype w14:anchorId="650A9D43" id="_x0000_t202" coordsize="21600,21600" o:spt="202" path="m,l,21600r21600,l21600,xe">
+                <v:stroke joinstyle="miter"/>
+                <v:path gradientshapeok="t" o:connecttype="rect"/>
+              </v:shapetype>
+              <v:shape id="_x0000_s1029" type="#_x0000_t202" style="position:absolute;left:0;text-align:left;margin-left:.05pt;margin-top:0;width:506.55pt;height:299.15pt;z-index:-251600896;visibility:visible;mso-wrap-style:square;mso-width-percent:0;mso-height-percent:0;mso-wrap-distance-left:9pt;mso-wrap-distance-top:0;mso-wrap-distance-right:9pt;mso-wrap-distance-bottom:0;mso-position-horizontal:absolute;mso-position-horizontal-relative:margin;mso-position-vertical:absolute;mso-position-vertical-relative:text;mso-width-percent:0;mso-height-percent:0;mso-width-relative:page;mso-height-relative:page;v-text-anchor:top" o:gfxdata="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" stroked="f">
                 <v:textbox>
                   <w:txbxContent>
                     <w:p>
@@ -2537,10 +2541,10 @@
                           <w:noProof/>
                         </w:rPr>
                         <w:drawing>
-                          <wp:inline distT="0" distB="0" distL="0" distR="0" wp14:anchorId="365F2FC6" wp14:editId="486F9376">
-                            <wp:extent cx="5354594" cy="3310598"/>
-                            <wp:effectExtent l="0" t="0" r="5080" b="4445"/>
-                            <wp:docPr id="10" name="Picture 10"/>
+                          <wp:inline distT="0" distB="0" distL="0" distR="0" wp14:anchorId="610949A6" wp14:editId="1B0D2D0C">
+                            <wp:extent cx="6195060" cy="3515995"/>
+                            <wp:effectExtent l="0" t="0" r="2540" b="1905"/>
+                            <wp:docPr id="1" name="Picture 1"/>
                             <wp:cNvGraphicFramePr>
                               <a:graphicFrameLocks xmlns:a="http://schemas.openxmlformats.org/drawingml/2006/main" noChangeAspect="1"/>
                             </wp:cNvGraphicFramePr>
@@ -2548,11 +2552,11 @@
                               <a:graphicData uri="http://schemas.openxmlformats.org/drawingml/2006/picture">
                                 <pic:pic xmlns:pic="http://schemas.openxmlformats.org/drawingml/2006/picture">
                                   <pic:nvPicPr>
-                                    <pic:cNvPr id="10" name="Picture 10"/>
+                                    <pic:cNvPr id="1" name="Picture 1"/>
                                     <pic:cNvPicPr/>
                                   </pic:nvPicPr>
                                   <pic:blipFill>
-                                    <a:blip r:embed="rId16">
+                                    <a:blip r:embed="rId15">
                                       <a:extLst>
                                         <a:ext uri="{28A0092B-C50C-407E-A947-70E740481C1C}">
                                           <a14:useLocalDpi xmlns:a14="http://schemas.microsoft.com/office/drawing/2010/main" val="0"/>
@@ -2566,7 +2570,7 @@
                                   <pic:spPr>
                                     <a:xfrm>
                                       <a:off x="0" y="0"/>
-                                      <a:ext cx="5419132" cy="3350500"/>
+                                      <a:ext cx="6195060" cy="3515995"/>
                                     </a:xfrm>
                                     <a:prstGeom prst="rect">
                                       <a:avLst/>
@@ -5659,7 +5663,11 @@
         <w:t xml:space="preserve"> is mainly used with file-based data repositories, a crucial component is indeed the file access API. It was already mentioned that these objects have both synchronous and asynchronous behavior. </w:t>
       </w:r>
       <w:r>
-        <w:t>What this means from a</w:t>
+        <w:t xml:space="preserve">What this means </w:t>
+      </w:r>
+      <w:r>
+        <w:lastRenderedPageBreak/>
+        <w:t>from a</w:t>
       </w:r>
       <w:r>
         <w:t xml:space="preserve">n API </w:t>
@@ -5677,11 +5685,7 @@
         <w:t>a</w:t>
       </w:r>
       <w:r>
-        <w:t xml:space="preserve">synchronous functions </w:t>
-      </w:r>
-      <w:r>
-        <w:lastRenderedPageBreak/>
-        <w:t xml:space="preserve">within File and </w:t>
+        <w:t xml:space="preserve">synchronous functions within File and </w:t>
       </w:r>
       <w:proofErr w:type="spellStart"/>
       <w:r>
@@ -8993,7 +8997,11 @@
       </w:r>
       <w:proofErr w:type="gramEnd"/>
       <w:r>
-        <w:t>Parallel implementation is part of the Operation Utilities within the Declarative API toolset)</w:t>
+        <w:t xml:space="preserve">Parallel implementation is part </w:t>
+      </w:r>
+      <w:r>
+        <w:lastRenderedPageBreak/>
+        <w:t>of the Operation Utilities within the Declarative API toolset)</w:t>
       </w:r>
       <w:r>
         <w:t>.</w:t>
@@ -9008,11 +9016,7 @@
         <w:t>An example</w:t>
       </w:r>
       <w:r>
-        <w:t xml:space="preserve"> pipeline </w:t>
-      </w:r>
-      <w:r>
-        <w:lastRenderedPageBreak/>
-        <w:t>with three parallel operations can be seen in Listing 6.</w:t>
+        <w:t xml:space="preserve"> pipeline with three parallel operations can be seen in Listing 6.</w:t>
       </w:r>
       <w:r>
         <w:t xml:space="preserve"> Even more so, it is possible to have pipelines run in parallel. Such </w:t>
@@ -12259,7 +12263,7 @@
                                           <pic:cNvPicPr/>
                                         </pic:nvPicPr>
                                         <pic:blipFill>
-                                          <a:blip r:embed="rId17">
+                                          <a:blip r:embed="rId16">
                                             <a:extLst>
                                               <a:ext uri="{28A0092B-C50C-407E-A947-70E740481C1C}">
                                                 <a14:useLocalDpi xmlns:a14="http://schemas.microsoft.com/office/drawing/2010/main" val="0"/>
@@ -12415,10 +12419,7 @@
         <w:t>he main use case for the declarative API is the development of an erasure coding plugin for the client</w:t>
       </w:r>
       <w:r>
-        <w:t xml:space="preserve">. </w:t>
-      </w:r>
-      <w:r>
-        <w:t>Erasure Coding (EC) is a method of data protection in which data is broken into fragments, expanded and encoded with redundant data pieces</w:t>
+        <w:t>. Erasure Coding (EC) is a method of data protection in which data is broken into fragments, expanded and encoded with redundant data pieces</w:t>
       </w:r>
       <w:r>
         <w:t>,</w:t>
@@ -13104,10 +13105,7 @@
         <w:t xml:space="preserve">asynchronous operations. </w:t>
       </w:r>
       <w:r>
-        <w:t xml:space="preserve">The obtained code is much more </w:t>
-      </w:r>
-      <w:r>
-        <w:t>readable,</w:t>
+        <w:t>The obtained code is much more readable,</w:t>
       </w:r>
       <w:r>
         <w:t xml:space="preserve"> with a clear workflow and reduced complexity. </w:t>
@@ -13142,21 +13140,21 @@
         <mc:AlternateContent>
           <mc:Choice Requires="wps">
             <w:drawing>
-              <wp:anchor distT="0" distB="0" distL="114300" distR="114300" simplePos="0" relativeHeight="251723776" behindDoc="1" locked="0" layoutInCell="1" allowOverlap="1" wp14:anchorId="736D085E" wp14:editId="3311C655">
+              <wp:anchor distT="0" distB="0" distL="114300" distR="114300" simplePos="0" relativeHeight="251723776" behindDoc="1" locked="0" layoutInCell="1" allowOverlap="1" wp14:anchorId="736D085E" wp14:editId="4D784CEB">
                 <wp:simplePos x="0" y="0"/>
                 <wp:positionH relativeFrom="margin">
-                  <wp:posOffset>-26035</wp:posOffset>
+                  <wp:posOffset>-25529</wp:posOffset>
                 </wp:positionH>
                 <wp:positionV relativeFrom="paragraph">
-                  <wp:posOffset>3370130</wp:posOffset>
+                  <wp:posOffset>3281920</wp:posOffset>
                 </wp:positionV>
-                <wp:extent cx="6433185" cy="2902585"/>
-                <wp:effectExtent l="0" t="0" r="5715" b="5715"/>
+                <wp:extent cx="6433185" cy="3178206"/>
+                <wp:effectExtent l="0" t="0" r="5715" b="0"/>
                 <wp:wrapTight wrapText="bothSides">
                   <wp:wrapPolygon edited="0">
                     <wp:start x="0" y="0"/>
-                    <wp:lineTo x="0" y="21548"/>
-                    <wp:lineTo x="21577" y="21548"/>
+                    <wp:lineTo x="0" y="21492"/>
+                    <wp:lineTo x="21577" y="21492"/>
                     <wp:lineTo x="21577" y="0"/>
                     <wp:lineTo x="0" y="0"/>
                   </wp:wrapPolygon>
@@ -13174,7 +13172,7 @@
                       <wps:spPr bwMode="auto">
                         <a:xfrm>
                           <a:off x="0" y="0"/>
-                          <a:ext cx="6433185" cy="2902585"/>
+                          <a:ext cx="6433185" cy="3178206"/>
                         </a:xfrm>
                         <a:prstGeom prst="rect">
                           <a:avLst/>
@@ -14142,11 +14140,7 @@
           </mc:Choice>
           <mc:Fallback>
             <w:pict>
-              <v:shapetype w14:anchorId="736D085E" id="_x0000_t202" coordsize="21600,21600" o:spt="202" path="m,l,21600r21600,l21600,xe">
-                <v:stroke joinstyle="miter"/>
-                <v:path gradientshapeok="t" o:connecttype="rect"/>
-              </v:shapetype>
-              <v:shape id="_x0000_s1041" type="#_x0000_t202" style="position:absolute;left:0;text-align:left;margin-left:-2.05pt;margin-top:265.35pt;width:506.55pt;height:228.55pt;z-index:-251592704;visibility:visible;mso-wrap-style:square;mso-width-percent:0;mso-height-percent:0;mso-wrap-distance-left:9pt;mso-wrap-distance-top:0;mso-wrap-distance-right:9pt;mso-wrap-distance-bottom:0;mso-position-horizontal:absolute;mso-position-horizontal-relative:margin;mso-position-vertical:absolute;mso-position-vertical-relative:text;mso-width-percent:0;mso-height-percent:0;mso-width-relative:page;mso-height-relative:page;v-text-anchor:top" o:gfxdata="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" stroked="f">
+              <v:shape w14:anchorId="736D085E" id="_x0000_s1041" type="#_x0000_t202" style="position:absolute;left:0;text-align:left;margin-left:-2pt;margin-top:258.4pt;width:506.55pt;height:250.25pt;z-index:-251592704;visibility:visible;mso-wrap-style:square;mso-width-percent:0;mso-height-percent:0;mso-wrap-distance-left:9pt;mso-wrap-distance-top:0;mso-wrap-distance-right:9pt;mso-wrap-distance-bottom:0;mso-position-horizontal:absolute;mso-position-horizontal-relative:margin;mso-position-vertical:absolute;mso-position-vertical-relative:text;mso-width-percent:0;mso-height-percent:0;mso-width-relative:page;mso-height-relative:page;v-text-anchor:top" o:gfxdata="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" stroked="f">
                 <v:textbox>
                   <w:txbxContent>
                     <w:p>
@@ -15273,7 +15267,14 @@
         <w:rPr>
           <w:lang w:val="en-US"/>
         </w:rPr>
-        <w:t>This work was partly funded by the Ministry of Education and Research under the contract no. 7 / 2020 (PN3-5.2-CERN-RO).</w:t>
+        <w:t xml:space="preserve">This work was partly </w:t>
+      </w:r>
+      <w:r>
+        <w:rPr>
+          <w:lang w:val="en-US"/>
+        </w:rPr>
+        <w:lastRenderedPageBreak/>
+        <w:t>funded by the Ministry of Education and Research under the contract no. 7 / 2020 (PN3-5.2-CERN-RO).</w:t>
       </w:r>
     </w:p>
     <w:p>
@@ -15287,7 +15288,6 @@
         <w:rPr>
           <w:noProof w:val="0"/>
         </w:rPr>
-        <w:lastRenderedPageBreak/>
         <w:t>Appendix</w:t>
       </w:r>
     </w:p>
@@ -15509,7 +15509,13 @@
         <w:rPr>
           <w:noProof w:val="0"/>
         </w:rPr>
-        <w:t>, D. (2012, December). Using XRootD to federate regional storage. In Journal of Physics: Conference Series (Vol. 396, No. 4, p. 042009). IOP Publishing.</w:t>
+        <w:t xml:space="preserve">, D. (2012, December). Using XRootD to federate </w:t>
+      </w:r>
+      <w:r>
+        <w:rPr>
+          <w:noProof w:val="0"/>
+        </w:rPr>
+        <w:t>regional storage. In Journal of Physics: Conference Series (Vol. 396, No. 4, p. 042009). IOP Publishing.</w:t>
       </w:r>
     </w:p>
     <w:p>

</xml_diff>

<commit_message>
fixes the ELK paper - acks and arrangement
</commit_message>
<xml_diff>
--- a/xrootd_redacted.docx
+++ b/xrootd_redacted.docx
@@ -131,7 +131,7 @@
           <w:sz w:val="18"/>
           <w:szCs w:val="18"/>
         </w:rPr>
-        <w:t>[redacted]</w:t>
+        <w:t>Robert Poenaru</w:t>
       </w:r>
       <w:r>
         <w:rPr>
@@ -147,7 +147,7 @@
           <w:sz w:val="18"/>
           <w:szCs w:val="18"/>
         </w:rPr>
-        <w:t>[redacted]</w:t>
+        <w:t>DFCTI</w:t>
       </w:r>
       <w:r>
         <w:rPr>
@@ -163,7 +163,7 @@
           <w:sz w:val="18"/>
           <w:szCs w:val="18"/>
         </w:rPr>
-        <w:t>[redacted]</w:t>
+        <w:t>IFIN-HH</w:t>
       </w:r>
       <w:r>
         <w:rPr>
@@ -174,21 +174,23 @@
         </w:rPr>
         <w:br/>
       </w:r>
+      <w:proofErr w:type="spellStart"/>
       <w:r>
         <w:rPr>
           <w:noProof w:val="0"/>
           <w:sz w:val="18"/>
           <w:szCs w:val="18"/>
         </w:rPr>
-        <w:t>[redacted]</w:t>
-      </w:r>
+        <w:t>Magurele</w:t>
+      </w:r>
+      <w:proofErr w:type="spellEnd"/>
       <w:r>
         <w:rPr>
           <w:noProof w:val="0"/>
           <w:sz w:val="18"/>
           <w:szCs w:val="18"/>
         </w:rPr>
-        <w:br/>
+        <w:t>, Romania</w:t>
       </w:r>
       <w:r>
         <w:rPr>
@@ -196,7 +198,7 @@
           <w:sz w:val="18"/>
           <w:szCs w:val="18"/>
         </w:rPr>
-        <w:t>[redacted]</w:t>
+        <w:br/>
       </w:r>
       <w:r>
         <w:rPr>
@@ -204,7 +206,7 @@
           <w:sz w:val="18"/>
           <w:szCs w:val="18"/>
         </w:rPr>
-        <w:br w:type="column"/>
+        <w:t>robert.poenaru@protonmail.ch</w:t>
       </w:r>
       <w:r>
         <w:rPr>
@@ -212,7 +214,7 @@
           <w:sz w:val="18"/>
           <w:szCs w:val="18"/>
         </w:rPr>
-        <w:t>[redacted]</w:t>
+        <w:t xml:space="preserve"> </w:t>
       </w:r>
       <w:r>
         <w:rPr>
@@ -220,23 +222,25 @@
           <w:sz w:val="18"/>
           <w:szCs w:val="18"/>
         </w:rPr>
-        <w:br/>
-      </w:r>
+        <w:br w:type="column"/>
+      </w:r>
+      <w:proofErr w:type="spellStart"/>
       <w:r>
         <w:rPr>
           <w:noProof w:val="0"/>
           <w:sz w:val="18"/>
           <w:szCs w:val="18"/>
         </w:rPr>
-        <w:t>[redacted]</w:t>
-      </w:r>
+        <w:t>Michał</w:t>
+      </w:r>
+      <w:proofErr w:type="spellEnd"/>
       <w:r>
         <w:rPr>
           <w:noProof w:val="0"/>
           <w:sz w:val="18"/>
           <w:szCs w:val="18"/>
         </w:rPr>
-        <w:br/>
+        <w:t xml:space="preserve"> Simon</w:t>
       </w:r>
       <w:r>
         <w:rPr>
@@ -244,7 +248,31 @@
           <w:sz w:val="18"/>
           <w:szCs w:val="18"/>
         </w:rPr>
-        <w:t>[redacted]</w:t>
+        <w:br/>
+      </w:r>
+      <w:r>
+        <w:rPr>
+          <w:noProof w:val="0"/>
+          <w:sz w:val="18"/>
+          <w:szCs w:val="18"/>
+        </w:rPr>
+        <w:t>Information Technology Department</w:t>
+      </w:r>
+      <w:r>
+        <w:rPr>
+          <w:noProof w:val="0"/>
+          <w:sz w:val="18"/>
+          <w:szCs w:val="18"/>
+        </w:rPr>
+        <w:br/>
+      </w:r>
+      <w:r>
+        <w:rPr>
+          <w:noProof w:val="0"/>
+          <w:sz w:val="18"/>
+          <w:szCs w:val="18"/>
+        </w:rPr>
+        <w:t>CERN</w:t>
       </w:r>
       <w:r>
         <w:rPr>
@@ -261,7 +289,7 @@
           <w:sz w:val="18"/>
           <w:szCs w:val="18"/>
         </w:rPr>
-        <w:t>[redacted]</w:t>
+        <w:t>Genève, Switzerland</w:t>
       </w:r>
       <w:r>
         <w:rPr>
@@ -277,7 +305,7 @@
           <w:sz w:val="18"/>
           <w:szCs w:val="18"/>
         </w:rPr>
-        <w:t>[redacted]</w:t>
+        <w:t>michal.simon@cern.ch</w:t>
       </w:r>
     </w:p>
     <w:p>
@@ -12763,7 +12791,7 @@
                                     <pic:cNvPicPr/>
                                   </pic:nvPicPr>
                                   <pic:blipFill>
-                                    <a:blip r:embed="rId17">
+                                    <a:blip r:embed="rId18">
                                       <a:extLst>
                                         <a:ext uri="{28A0092B-C50C-407E-A947-70E740481C1C}">
                                           <a14:useLocalDpi xmlns:a14="http://schemas.microsoft.com/office/drawing/2010/main" val="0"/>
@@ -12884,7 +12912,7 @@
                                           <pic:cNvPicPr/>
                                         </pic:nvPicPr>
                                         <pic:blipFill>
-                                          <a:blip r:embed="rId18">
+                                          <a:blip r:embed="rId19">
                                             <a:extLst>
                                               <a:ext uri="{28A0092B-C50C-407E-A947-70E740481C1C}">
                                                 <a14:useLocalDpi xmlns:a14="http://schemas.microsoft.com/office/drawing/2010/main" val="0"/>
@@ -12976,7 +13004,7 @@
                                     <pic:cNvPicPr/>
                                   </pic:nvPicPr>
                                   <pic:blipFill>
-                                    <a:blip r:embed="rId19">
+                                    <a:blip r:embed="rId20">
                                       <a:extLst>
                                         <a:ext uri="{28A0092B-C50C-407E-A947-70E740481C1C}">
                                           <a14:useLocalDpi xmlns:a14="http://schemas.microsoft.com/office/drawing/2010/main" val="0"/>
@@ -14476,7 +14504,7 @@
                                           <pic:cNvPicPr/>
                                         </pic:nvPicPr>
                                         <pic:blipFill>
-                                          <a:blip r:embed="rId20">
+                                          <a:blip r:embed="rId21">
                                             <a:extLst>
                                               <a:ext uri="{28A0092B-C50C-407E-A947-70E740481C1C}">
                                                 <a14:useLocalDpi xmlns:a14="http://schemas.microsoft.com/office/drawing/2010/main" val="0"/>
@@ -14568,7 +14596,7 @@
                                     <pic:cNvPicPr/>
                                   </pic:nvPicPr>
                                   <pic:blipFill>
-                                    <a:blip r:embed="rId20">
+                                    <a:blip r:embed="rId22">
                                       <a:extLst>
                                         <a:ext uri="{28A0092B-C50C-407E-A947-70E740481C1C}">
                                           <a14:useLocalDpi xmlns:a14="http://schemas.microsoft.com/office/drawing/2010/main" val="0"/>
@@ -17521,7 +17549,7 @@
                                           <pic:cNvPicPr/>
                                         </pic:nvPicPr>
                                         <pic:blipFill>
-                                          <a:blip r:embed="rId21">
+                                          <a:blip r:embed="rId23">
                                             <a:extLst>
                                               <a:ext uri="{28A0092B-C50C-407E-A947-70E740481C1C}">
                                                 <a14:useLocalDpi xmlns:a14="http://schemas.microsoft.com/office/drawing/2010/main" val="0"/>
@@ -17636,7 +17664,7 @@
                                     <pic:cNvPicPr/>
                                   </pic:nvPicPr>
                                   <pic:blipFill>
-                                    <a:blip r:embed="rId21">
+                                    <a:blip r:embed="rId24">
                                       <a:extLst>
                                         <a:ext uri="{28A0092B-C50C-407E-A947-70E740481C1C}">
                                           <a14:useLocalDpi xmlns:a14="http://schemas.microsoft.com/office/drawing/2010/main" val="0"/>

</xml_diff>

<commit_message>
saved changelog as pdf. marks relevant text in xrd paper
</commit_message>
<xml_diff>
--- a/xrootd_redacted.docx
+++ b/xrootd_redacted.docx
@@ -206,15 +206,7 @@
           <w:sz w:val="18"/>
           <w:szCs w:val="18"/>
         </w:rPr>
-        <w:t>robert.poenaru@protonmail.ch</w:t>
-      </w:r>
-      <w:r>
-        <w:rPr>
-          <w:noProof w:val="0"/>
-          <w:sz w:val="18"/>
-          <w:szCs w:val="18"/>
-        </w:rPr>
-        <w:t xml:space="preserve"> </w:t>
+        <w:t xml:space="preserve">robert.poenaru@protonmail.ch </w:t>
       </w:r>
       <w:r>
         <w:rPr>
@@ -827,11 +819,13 @@
       <w:pPr>
         <w:pStyle w:val="BodyText"/>
         <w:rPr>
+          <w:highlight w:val="yellow"/>
           <w:lang w:val="en-US"/>
         </w:rPr>
       </w:pPr>
       <w:r>
         <w:rPr>
+          <w:highlight w:val="yellow"/>
           <w:lang w:val="en-US"/>
         </w:rPr>
         <w:t>In terms of its functionality, the XRootD framework is composed of a server-side and a client-side. Each component will be described in detail in the following sections; however, it is worth mentioning that the interaction of any end-user with the XRootD framework (in the process of accessing stored data) will be through the client interface (or shortly XrdCl). Making sure that the stored data from any of the facilities which run experiments is available to the user and assuring a constant transfer bandwidth even when the distributed storage system is accessed by a multitude of clients represent a real challenge, especially when considering that, as in any kind of data storage facility, equipment may fail (for example disks that stop working could lead to entire storage blocks to be unresponsive). Nowadays, with the larger capacity disk drivers, when one disk fails it can take days to rebuild data and restore processes. Not having access to the desired data or even losing it completely proves to be the worst-case scenario for the entire community (for both the service providers and the end-user). As a result, in the case of large data centers, a crucial aspect is the efficient repair of failed (storage) nodes and the reliability of the data. Both can be ensured by introducing redundancy (e.g., ranging from straightforward replication to the use of complex schemes that minimize the storage overhead while maximizing the reliability). A very efficient method that aims at such a thing is the so-called Erasure Coding (EC) scheme. It is important to understand that EC started to gain significant interest in the design of storage systems that offer low (minimal) overhead and minimize the repair times of faulty storage nodes.</w:t>
@@ -846,33 +840,10 @@
       </w:pPr>
       <w:r>
         <w:rPr>
+          <w:highlight w:val="yellow"/>
           <w:lang w:val="en-US"/>
         </w:rPr>
-        <w:t xml:space="preserve">Implementing an Erasure Coding mechanism within the XRootD framework would represent a great accomplishment for the scientific community at CERN. The present work aims at showing the development steps of such a tool, by describing how a plug-in mechanism that improves the data redundancy and reliability is created. Moreover, the workflow is chosen in such a way that code efficiency and optimization are the priorities - using a so-called Declarative API (a new feature of the XRootD client). The adopted approach will be compared with an existing API, and </w:t>
-      </w:r>
-      <w:r>
-        <w:rPr>
-          <w:lang w:val="en-US"/>
-        </w:rPr>
-        <w:t xml:space="preserve">arguments on why </w:t>
-      </w:r>
-      <w:r>
-        <w:rPr>
-          <w:lang w:val="en-US"/>
-        </w:rPr>
-        <w:t>the former method is more efficient will be</w:t>
-      </w:r>
-      <w:r>
-        <w:rPr>
-          <w:lang w:val="en-US"/>
-        </w:rPr>
-        <w:t xml:space="preserve"> presented</w:t>
-      </w:r>
-      <w:r>
-        <w:rPr>
-          <w:lang w:val="en-US"/>
-        </w:rPr>
-        <w:t>.</w:t>
+        <w:t>Implementing an Erasure Coding mechanism within the XRootD framework would represent a great accomplishment for the scientific community at CERN. The present work aims at showing the development steps of such a tool, by describing how a plug-in mechanism that improves the data redundancy and reliability is created. Moreover, the workflow is chosen in such a way that code efficiency and optimization are the priorities - using a so-called Declarative API (a new feature of the XRootD client). The adopted approach will be compared with an existing API, and arguments on why the former method is more efficient will be presented.</w:t>
       </w:r>
     </w:p>
     <w:p>
@@ -884,109 +855,70 @@
       </w:pPr>
       <w:r>
         <w:rPr>
+          <w:highlight w:val="yellow"/>
           <w:lang w:val="en-US"/>
         </w:rPr>
-        <w:t xml:space="preserve">In the following section, we provide a clearer picture of the </w:t>
-      </w:r>
-      <w:r>
-        <w:rPr>
+        <w:t xml:space="preserve">In the following section, we provide a clearer picture of the XRootD framework, both in terms of its server-side as well as its client-side, since both implementations are crucial in understanding the overall workflow of data access and data manipulation within the WLCG community. Furthermore, a description of the event-loop mechanism will be given, together with an overview of the asynchronous API of the XRootD client. </w:t>
+      </w:r>
+      <w:r>
+        <w:rPr>
+          <w:highlight w:val="yellow"/>
           <w:lang w:val="en-US"/>
         </w:rPr>
-        <w:t>XRootD</w:t>
-      </w:r>
-      <w:r>
-        <w:rPr>
+        <w:t xml:space="preserve">A section dedicated to </w:t>
+      </w:r>
+      <w:r>
+        <w:rPr>
+          <w:highlight w:val="yellow"/>
           <w:lang w:val="en-US"/>
         </w:rPr>
-        <w:t xml:space="preserve"> framework, both in terms of its </w:t>
-      </w:r>
-      <w:r>
-        <w:rPr>
+        <w:t xml:space="preserve">the Erasure Coding mechanism will be </w:t>
+      </w:r>
+      <w:r>
+        <w:rPr>
+          <w:highlight w:val="yellow"/>
           <w:lang w:val="en-US"/>
         </w:rPr>
-        <w:t>server-side</w:t>
-      </w:r>
-      <w:r>
-        <w:rPr>
+        <w:t xml:space="preserve">made </w:t>
+      </w:r>
+      <w:r>
+        <w:rPr>
+          <w:highlight w:val="yellow"/>
           <w:lang w:val="en-US"/>
         </w:rPr>
-        <w:t xml:space="preserve"> as well as its </w:t>
-      </w:r>
-      <w:r>
-        <w:rPr>
+        <w:t xml:space="preserve">as well, with the adoption of the C++ Declarative API as development tool for </w:t>
+      </w:r>
+      <w:r>
+        <w:rPr>
+          <w:highlight w:val="yellow"/>
           <w:lang w:val="en-US"/>
         </w:rPr>
-        <w:t>client-side</w:t>
-      </w:r>
-      <w:r>
-        <w:rPr>
+        <w:t xml:space="preserve">creating </w:t>
+      </w:r>
+      <w:r>
+        <w:rPr>
+          <w:highlight w:val="yellow"/>
           <w:lang w:val="en-US"/>
         </w:rPr>
-        <w:t xml:space="preserve">, since both implementations are crucial in understanding the overall workflow of data access and data manipulation within </w:t>
-      </w:r>
-      <w:r>
-        <w:rPr>
+        <w:t xml:space="preserve">such a plug-in in the client. Finally, </w:t>
+      </w:r>
+      <w:r>
+        <w:rPr>
+          <w:highlight w:val="yellow"/>
           <w:lang w:val="en-US"/>
         </w:rPr>
-        <w:t xml:space="preserve">the </w:t>
+        <w:t>a comparison between the developed plug-in (using Declarative API) and an existing asynchronous</w:t>
       </w:r>
       <w:r>
         <w:rPr>
           <w:lang w:val="en-US"/>
         </w:rPr>
-        <w:t>WLCG community.</w:t>
-      </w:r>
-      <w:r>
-        <w:rPr>
-          <w:lang w:val="en-US"/>
-        </w:rPr>
-        <w:t xml:space="preserve"> Furthermore, a description of the event-loop mechanism will be given, together with an overview of the asynchronous API of the XRootD client. </w:t>
-      </w:r>
-      <w:r>
-        <w:rPr>
-          <w:lang w:val="en-US"/>
-        </w:rPr>
-        <w:t xml:space="preserve">A section dedicated to </w:t>
-      </w:r>
-      <w:r>
-        <w:rPr>
-          <w:lang w:val="en-US"/>
-        </w:rPr>
-        <w:t xml:space="preserve">the Erasure Coding mechanism will be </w:t>
-      </w:r>
-      <w:r>
-        <w:rPr>
-          <w:lang w:val="en-US"/>
-        </w:rPr>
-        <w:t xml:space="preserve">made </w:t>
-      </w:r>
-      <w:r>
-        <w:rPr>
-          <w:lang w:val="en-US"/>
-        </w:rPr>
-        <w:t xml:space="preserve">as well, with the adoption of the C++ Declarative API as development tool for </w:t>
-      </w:r>
-      <w:r>
-        <w:rPr>
-          <w:lang w:val="en-US"/>
-        </w:rPr>
-        <w:t xml:space="preserve">creating </w:t>
-      </w:r>
-      <w:r>
-        <w:rPr>
-          <w:lang w:val="en-US"/>
-        </w:rPr>
-        <w:t xml:space="preserve">such a plug-in in the client. Finally, </w:t>
-      </w:r>
-      <w:r>
-        <w:rPr>
-          <w:lang w:val="en-US"/>
-        </w:rPr>
-        <w:t xml:space="preserve">a comparison between the developed plug-in (using Declarative API) and an existing asynchronous </w:t>
+        <w:t xml:space="preserve"> </w:t>
       </w:r>
       <w:r>
         <w:rPr>
           <w:noProof/>
+          <w:highlight w:val="yellow"/>
         </w:rPr>
         <w:lastRenderedPageBreak/>
         <mc:AlternateContent>
@@ -1219,6 +1151,7 @@
       </w:r>
       <w:r>
         <w:rPr>
+          <w:highlight w:val="yellow"/>
           <w:lang w:val="en-US"/>
         </w:rPr>
         <w:t>API is shown, with some arguments on why the new API is more efficient.</w:t>
@@ -17274,114 +17207,195 @@
         <w:jc w:val="both"/>
       </w:pPr>
       <w:r>
+        <w:rPr>
+          <w:highlight w:val="yellow"/>
+        </w:rPr>
         <w:t xml:space="preserve">In the present work, a detailed overview of the XRootD framework was given, together with its major importance within the WLCG group and the High Energy Physics community. </w:t>
       </w:r>
       <w:r>
+        <w:rPr>
+          <w:highlight w:val="yellow"/>
+        </w:rPr>
         <w:t>Along that – also i</w:t>
       </w:r>
       <w:r>
+        <w:rPr>
+          <w:highlight w:val="yellow"/>
+        </w:rPr>
         <w:t>n the introduction</w:t>
       </w:r>
       <w:r>
+        <w:rPr>
+          <w:highlight w:val="yellow"/>
+        </w:rPr>
         <w:t xml:space="preserve"> - </w:t>
       </w:r>
       <w:r>
+        <w:rPr>
+          <w:highlight w:val="yellow"/>
+        </w:rPr>
         <w:t xml:space="preserve">the importance of data redundancy and reliability in a storage facility was discussed, with the Erasure Coding mechanism as a tool </w:t>
       </w:r>
       <w:r>
-        <w:t xml:space="preserve">for these key aspects (having thus EC as a motivation </w:t>
-      </w:r>
-      <w:r>
+        <w:rPr>
+          <w:highlight w:val="yellow"/>
+        </w:rPr>
+        <w:t>for these key aspects (having thus EC as a motivation</w:t>
+      </w:r>
+      <w:r>
+        <w:t xml:space="preserve"> </w:t>
+      </w:r>
+      <w:r>
+        <w:rPr>
+          <w:highlight w:val="yellow"/>
+        </w:rPr>
         <w:lastRenderedPageBreak/>
         <w:t>for the practical part of this study). Furthermore, a</w:t>
       </w:r>
       <w:r>
+        <w:rPr>
+          <w:highlight w:val="yellow"/>
+        </w:rPr>
         <w:t xml:space="preserve"> short description of the architecture for both the server-side as well as the client-side was discussed. The asynchronous behavior of the XrdCl API which is written in C++ has been reviewed, with the latest features and release</w:t>
       </w:r>
       <w:r>
+        <w:rPr>
+          <w:highlight w:val="yellow"/>
+        </w:rPr>
         <w:t xml:space="preserve"> (a </w:t>
       </w:r>
       <w:r>
+        <w:rPr>
+          <w:highlight w:val="yellow"/>
+        </w:rPr>
         <w:t>special focus was given</w:t>
       </w:r>
       <w:r>
+        <w:rPr>
+          <w:highlight w:val="yellow"/>
+        </w:rPr>
         <w:t xml:space="preserve"> on the File and </w:t>
       </w:r>
       <w:proofErr w:type="spellStart"/>
       <w:r>
+        <w:rPr>
+          <w:highlight w:val="yellow"/>
+        </w:rPr>
         <w:t>FileSystem</w:t>
       </w:r>
       <w:proofErr w:type="spellEnd"/>
       <w:r>
+        <w:rPr>
+          <w:highlight w:val="yellow"/>
+        </w:rPr>
         <w:t xml:space="preserve"> o</w:t>
       </w:r>
       <w:r>
+        <w:rPr>
+          <w:highlight w:val="yellow"/>
+        </w:rPr>
         <w:t>bjects within the XRootD client</w:t>
       </w:r>
       <w:r>
+        <w:rPr>
+          <w:highlight w:val="yellow"/>
+        </w:rPr>
         <w:t>).</w:t>
       </w:r>
       <w:r>
+        <w:rPr>
+          <w:highlight w:val="yellow"/>
+        </w:rPr>
         <w:t xml:space="preserve"> The </w:t>
       </w:r>
       <w:r>
+        <w:rPr>
+          <w:highlight w:val="yellow"/>
+        </w:rPr>
         <w:t xml:space="preserve">standard </w:t>
       </w:r>
       <w:r>
+        <w:rPr>
+          <w:highlight w:val="yellow"/>
+        </w:rPr>
         <w:t xml:space="preserve">asynchronous API importance in terms of usage has been mentioned and also the drawbacks in terms of code complexity. </w:t>
       </w:r>
       <w:r>
-        <w:t xml:space="preserve">Subsequently, </w:t>
-      </w:r>
-      <w:r>
-        <w:t xml:space="preserve">a discussion was made on </w:t>
-      </w:r>
-      <w:r>
-        <w:t>the Declarative API</w:t>
-      </w:r>
-      <w:r>
+        <w:rPr>
+          <w:highlight w:val="yellow"/>
+        </w:rPr>
+        <w:t>Subsequently, a discussion was made on the Declarative API</w:t>
+      </w:r>
+      <w:r>
+        <w:rPr>
+          <w:highlight w:val="yellow"/>
+        </w:rPr>
         <w:t>, which is built on top of the existing XrdCl asynchronous API</w:t>
       </w:r>
       <w:r>
+        <w:rPr>
+          <w:highlight w:val="yellow"/>
+        </w:rPr>
         <w:t>,</w:t>
       </w:r>
       <w:r>
+        <w:rPr>
+          <w:highlight w:val="yellow"/>
+        </w:rPr>
         <w:t xml:space="preserve"> </w:t>
       </w:r>
       <w:r>
-        <w:t>with its main feature being</w:t>
-      </w:r>
-      <w:r>
+        <w:rPr>
+          <w:highlight w:val="yellow"/>
+        </w:rPr>
+        <w:t xml:space="preserve">with its main feature being </w:t>
+      </w:r>
+      <w:r>
+        <w:rPr>
+          <w:highlight w:val="yellow"/>
+        </w:rPr>
+        <w:t xml:space="preserve">the ease of use from a code-logistic standpoint. </w:t>
+      </w:r>
+      <w:r>
+        <w:rPr>
+          <w:highlight w:val="yellow"/>
+        </w:rPr>
+        <w:t>The Declarative API was adopted in the implementation</w:t>
+      </w:r>
+      <w:r>
+        <w:rPr>
+          <w:highlight w:val="yellow"/>
+        </w:rPr>
+        <w:t xml:space="preserve"> of an Erasure Coding plug-in inside the XRootD client. It is showed that Declarative API is an efficient tool</w:t>
+      </w:r>
+      <w:r>
+        <w:rPr>
+          <w:highlight w:val="yellow"/>
+        </w:rPr>
         <w:t xml:space="preserve"> </w:t>
       </w:r>
       <w:r>
-        <w:t xml:space="preserve">the ease of use from a code-logistic standpoint. </w:t>
-      </w:r>
-      <w:r>
-        <w:t xml:space="preserve">The Declarative API was adopted in </w:t>
-      </w:r>
-      <w:r>
-        <w:t xml:space="preserve">the </w:t>
-      </w:r>
-      <w:r>
-        <w:t>implementation</w:t>
-      </w:r>
-      <w:r>
-        <w:t xml:space="preserve"> of an Erasure Coding plug-in inside the XRootD client. It is showed that Declarative API is an efficient tool</w:t>
-      </w:r>
-      <w:r>
-        <w:t xml:space="preserve"> </w:t>
-      </w:r>
-      <w:r>
+        <w:rPr>
+          <w:highlight w:val="yellow"/>
+        </w:rPr>
         <w:t>in providing an asynchronous C++ interface for the user while keeping a clear and concise workflow</w:t>
       </w:r>
       <w:r>
+        <w:rPr>
+          <w:highlight w:val="yellow"/>
+        </w:rPr>
         <w:t xml:space="preserve"> – drawbacks of the standard asynchronous API being presented in section IV-B</w:t>
       </w:r>
       <w:r>
+        <w:rPr>
+          <w:highlight w:val="yellow"/>
+        </w:rPr>
         <w:t>.</w:t>
       </w:r>
       <w:r>
+        <w:rPr>
+          <w:highlight w:val="yellow"/>
+        </w:rPr>
         <w:t xml:space="preserve"> It is concluded that the new API seems to be a suitable tool for developing plug-in tools for the client in an efficient way, without the drawbacks of the standard API.</w:t>
       </w:r>
     </w:p>

</xml_diff>